<commit_message>
agregue cartas al docuementacion
</commit_message>
<xml_diff>
--- a/Flip7-documento.docx
+++ b/Flip7-documento.docx
@@ -759,8 +759,6 @@
         </w:rPr>
         <w:t></w:t>
       </w:r>
-      <w:bookmarkStart w:id="0" w:name="_GoBack"/>
-      <w:bookmarkEnd w:id="0"/>
       <w:r>
         <w:rPr>
           <w:rFonts w:ascii="Arial" w:hAnsi="Arial" w:cs="Arial"/>
@@ -1852,13 +1850,27 @@
           <w:b/>
           <w:bCs/>
         </w:rPr>
-        <w:t>Carta 11:</w:t>
-      </w:r>
-      <w:r>
-        <w:rPr>
-          <w:rFonts w:ascii="Arial" w:hAnsi="Arial" w:cs="Arial"/>
-        </w:rPr>
-        <w:t xml:space="preserve"> 11 copias. (Valor 11).</w:t>
+        <w:t>Carta 3</w:t>
+      </w:r>
+      <w:r>
+        <w:rPr>
+          <w:rFonts w:ascii="Arial" w:hAnsi="Arial" w:cs="Arial"/>
+          <w:b/>
+          <w:bCs/>
+        </w:rPr>
+        <w:t>:</w:t>
+      </w:r>
+      <w:r>
+        <w:rPr>
+          <w:rFonts w:ascii="Arial" w:hAnsi="Arial" w:cs="Arial"/>
+        </w:rPr>
+        <w:t xml:space="preserve"> 3 copias. (Valor 3</w:t>
+      </w:r>
+      <w:r>
+        <w:rPr>
+          <w:rFonts w:ascii="Arial" w:hAnsi="Arial" w:cs="Arial"/>
+        </w:rPr>
+        <w:t>).</w:t>
       </w:r>
     </w:p>
     <w:p>
@@ -1880,6 +1892,336 @@
           <w:b/>
           <w:bCs/>
         </w:rPr>
+        <w:t>Carta 4</w:t>
+      </w:r>
+      <w:r>
+        <w:rPr>
+          <w:rFonts w:ascii="Arial" w:hAnsi="Arial" w:cs="Arial"/>
+          <w:b/>
+          <w:bCs/>
+        </w:rPr>
+        <w:t>:</w:t>
+      </w:r>
+      <w:r>
+        <w:rPr>
+          <w:rFonts w:ascii="Arial" w:hAnsi="Arial" w:cs="Arial"/>
+        </w:rPr>
+        <w:t xml:space="preserve"> 4 copias. (Valor 4</w:t>
+      </w:r>
+      <w:r>
+        <w:rPr>
+          <w:rFonts w:ascii="Arial" w:hAnsi="Arial" w:cs="Arial"/>
+        </w:rPr>
+        <w:t>).</w:t>
+      </w:r>
+    </w:p>
+    <w:p>
+      <w:pPr>
+        <w:pStyle w:val="NormalWeb"/>
+        <w:numPr>
+          <w:ilvl w:val="0"/>
+          <w:numId w:val="24"/>
+        </w:numPr>
+        <w:spacing w:line="360" w:lineRule="auto"/>
+        <w:jc w:val="both"/>
+        <w:rPr>
+          <w:rFonts w:ascii="Arial" w:hAnsi="Arial" w:cs="Arial"/>
+        </w:rPr>
+      </w:pPr>
+      <w:r>
+        <w:rPr>
+          <w:rFonts w:ascii="Arial" w:hAnsi="Arial" w:cs="Arial"/>
+          <w:b/>
+          <w:bCs/>
+        </w:rPr>
+        <w:t>Carta 5</w:t>
+      </w:r>
+      <w:r>
+        <w:rPr>
+          <w:rFonts w:ascii="Arial" w:hAnsi="Arial" w:cs="Arial"/>
+          <w:b/>
+          <w:bCs/>
+        </w:rPr>
+        <w:t>:</w:t>
+      </w:r>
+      <w:r>
+        <w:rPr>
+          <w:rFonts w:ascii="Arial" w:hAnsi="Arial" w:cs="Arial"/>
+        </w:rPr>
+        <w:t xml:space="preserve"> 5 copias. (Valor 5</w:t>
+      </w:r>
+      <w:r>
+        <w:rPr>
+          <w:rFonts w:ascii="Arial" w:hAnsi="Arial" w:cs="Arial"/>
+        </w:rPr>
+        <w:t>).</w:t>
+      </w:r>
+    </w:p>
+    <w:p>
+      <w:pPr>
+        <w:pStyle w:val="NormalWeb"/>
+        <w:numPr>
+          <w:ilvl w:val="0"/>
+          <w:numId w:val="24"/>
+        </w:numPr>
+        <w:spacing w:line="360" w:lineRule="auto"/>
+        <w:jc w:val="both"/>
+        <w:rPr>
+          <w:rFonts w:ascii="Arial" w:hAnsi="Arial" w:cs="Arial"/>
+        </w:rPr>
+      </w:pPr>
+      <w:r>
+        <w:rPr>
+          <w:rFonts w:ascii="Arial" w:hAnsi="Arial" w:cs="Arial"/>
+          <w:b/>
+          <w:bCs/>
+        </w:rPr>
+        <w:t>Carta 6</w:t>
+      </w:r>
+      <w:r>
+        <w:rPr>
+          <w:rFonts w:ascii="Arial" w:hAnsi="Arial" w:cs="Arial"/>
+          <w:b/>
+          <w:bCs/>
+        </w:rPr>
+        <w:t>:</w:t>
+      </w:r>
+      <w:r>
+        <w:rPr>
+          <w:rFonts w:ascii="Arial" w:hAnsi="Arial" w:cs="Arial"/>
+        </w:rPr>
+        <w:t xml:space="preserve"> 6 copias. (Valor 6</w:t>
+      </w:r>
+      <w:r>
+        <w:rPr>
+          <w:rFonts w:ascii="Arial" w:hAnsi="Arial" w:cs="Arial"/>
+        </w:rPr>
+        <w:t>).</w:t>
+      </w:r>
+    </w:p>
+    <w:p>
+      <w:pPr>
+        <w:pStyle w:val="NormalWeb"/>
+        <w:numPr>
+          <w:ilvl w:val="0"/>
+          <w:numId w:val="24"/>
+        </w:numPr>
+        <w:spacing w:line="360" w:lineRule="auto"/>
+        <w:jc w:val="both"/>
+        <w:rPr>
+          <w:rFonts w:ascii="Arial" w:hAnsi="Arial" w:cs="Arial"/>
+        </w:rPr>
+      </w:pPr>
+      <w:r>
+        <w:rPr>
+          <w:rFonts w:ascii="Arial" w:hAnsi="Arial" w:cs="Arial"/>
+          <w:b/>
+          <w:bCs/>
+        </w:rPr>
+        <w:t>Carta 7</w:t>
+      </w:r>
+      <w:r>
+        <w:rPr>
+          <w:rFonts w:ascii="Arial" w:hAnsi="Arial" w:cs="Arial"/>
+          <w:b/>
+          <w:bCs/>
+        </w:rPr>
+        <w:t>:</w:t>
+      </w:r>
+      <w:r>
+        <w:rPr>
+          <w:rFonts w:ascii="Arial" w:hAnsi="Arial" w:cs="Arial"/>
+        </w:rPr>
+        <w:t xml:space="preserve"> 7 copias. (Valor 7</w:t>
+      </w:r>
+      <w:r>
+        <w:rPr>
+          <w:rFonts w:ascii="Arial" w:hAnsi="Arial" w:cs="Arial"/>
+        </w:rPr>
+        <w:t>).</w:t>
+      </w:r>
+    </w:p>
+    <w:p>
+      <w:pPr>
+        <w:pStyle w:val="NormalWeb"/>
+        <w:numPr>
+          <w:ilvl w:val="0"/>
+          <w:numId w:val="24"/>
+        </w:numPr>
+        <w:spacing w:line="360" w:lineRule="auto"/>
+        <w:jc w:val="both"/>
+        <w:rPr>
+          <w:rFonts w:ascii="Arial" w:hAnsi="Arial" w:cs="Arial"/>
+        </w:rPr>
+      </w:pPr>
+      <w:r>
+        <w:rPr>
+          <w:rFonts w:ascii="Arial" w:hAnsi="Arial" w:cs="Arial"/>
+          <w:b/>
+          <w:bCs/>
+        </w:rPr>
+        <w:t>Carta 8</w:t>
+      </w:r>
+      <w:r>
+        <w:rPr>
+          <w:rFonts w:ascii="Arial" w:hAnsi="Arial" w:cs="Arial"/>
+          <w:b/>
+          <w:bCs/>
+        </w:rPr>
+        <w:t>:</w:t>
+      </w:r>
+      <w:r>
+        <w:rPr>
+          <w:rFonts w:ascii="Arial" w:hAnsi="Arial" w:cs="Arial"/>
+        </w:rPr>
+        <w:t xml:space="preserve"> 8 copias. (Valor 8</w:t>
+      </w:r>
+      <w:r>
+        <w:rPr>
+          <w:rFonts w:ascii="Arial" w:hAnsi="Arial" w:cs="Arial"/>
+        </w:rPr>
+        <w:t>).</w:t>
+      </w:r>
+    </w:p>
+    <w:p>
+      <w:pPr>
+        <w:pStyle w:val="NormalWeb"/>
+        <w:numPr>
+          <w:ilvl w:val="0"/>
+          <w:numId w:val="24"/>
+        </w:numPr>
+        <w:spacing w:line="360" w:lineRule="auto"/>
+        <w:jc w:val="both"/>
+        <w:rPr>
+          <w:rFonts w:ascii="Arial" w:hAnsi="Arial" w:cs="Arial"/>
+        </w:rPr>
+      </w:pPr>
+      <w:r>
+        <w:rPr>
+          <w:rFonts w:ascii="Arial" w:hAnsi="Arial" w:cs="Arial"/>
+          <w:b/>
+          <w:bCs/>
+        </w:rPr>
+        <w:t>Carta 9</w:t>
+      </w:r>
+      <w:r>
+        <w:rPr>
+          <w:rFonts w:ascii="Arial" w:hAnsi="Arial" w:cs="Arial"/>
+          <w:b/>
+          <w:bCs/>
+        </w:rPr>
+        <w:t>:</w:t>
+      </w:r>
+      <w:r>
+        <w:rPr>
+          <w:rFonts w:ascii="Arial" w:hAnsi="Arial" w:cs="Arial"/>
+        </w:rPr>
+        <w:t xml:space="preserve"> 9 copias. (Valor 9</w:t>
+      </w:r>
+      <w:r>
+        <w:rPr>
+          <w:rFonts w:ascii="Arial" w:hAnsi="Arial" w:cs="Arial"/>
+        </w:rPr>
+        <w:t>).</w:t>
+      </w:r>
+    </w:p>
+    <w:p>
+      <w:pPr>
+        <w:pStyle w:val="NormalWeb"/>
+        <w:numPr>
+          <w:ilvl w:val="0"/>
+          <w:numId w:val="24"/>
+        </w:numPr>
+        <w:spacing w:line="360" w:lineRule="auto"/>
+        <w:jc w:val="both"/>
+        <w:rPr>
+          <w:rFonts w:ascii="Arial" w:hAnsi="Arial" w:cs="Arial"/>
+        </w:rPr>
+      </w:pPr>
+      <w:r>
+        <w:rPr>
+          <w:rFonts w:ascii="Arial" w:hAnsi="Arial" w:cs="Arial"/>
+          <w:b/>
+          <w:bCs/>
+        </w:rPr>
+        <w:t>Carta 10</w:t>
+      </w:r>
+      <w:r>
+        <w:rPr>
+          <w:rFonts w:ascii="Arial" w:hAnsi="Arial" w:cs="Arial"/>
+          <w:b/>
+          <w:bCs/>
+        </w:rPr>
+        <w:t>:</w:t>
+      </w:r>
+      <w:r>
+        <w:rPr>
+          <w:rFonts w:ascii="Arial" w:hAnsi="Arial" w:cs="Arial"/>
+        </w:rPr>
+        <w:t xml:space="preserve"> 10</w:t>
+      </w:r>
+      <w:bookmarkStart w:id="0" w:name="_GoBack"/>
+      <w:bookmarkEnd w:id="0"/>
+      <w:r>
+        <w:rPr>
+          <w:rFonts w:ascii="Arial" w:hAnsi="Arial" w:cs="Arial"/>
+        </w:rPr>
+        <w:t xml:space="preserve"> copias. (Valor 10</w:t>
+      </w:r>
+      <w:r>
+        <w:rPr>
+          <w:rFonts w:ascii="Arial" w:hAnsi="Arial" w:cs="Arial"/>
+        </w:rPr>
+        <w:t>).</w:t>
+      </w:r>
+    </w:p>
+    <w:p>
+      <w:pPr>
+        <w:pStyle w:val="NormalWeb"/>
+        <w:numPr>
+          <w:ilvl w:val="0"/>
+          <w:numId w:val="24"/>
+        </w:numPr>
+        <w:spacing w:line="360" w:lineRule="auto"/>
+        <w:jc w:val="both"/>
+        <w:rPr>
+          <w:rFonts w:ascii="Arial" w:hAnsi="Arial" w:cs="Arial"/>
+        </w:rPr>
+      </w:pPr>
+      <w:r>
+        <w:rPr>
+          <w:rFonts w:ascii="Arial" w:hAnsi="Arial" w:cs="Arial"/>
+          <w:b/>
+          <w:bCs/>
+        </w:rPr>
+        <w:t>Carta 11:</w:t>
+      </w:r>
+      <w:r>
+        <w:rPr>
+          <w:rFonts w:ascii="Arial" w:hAnsi="Arial" w:cs="Arial"/>
+        </w:rPr>
+        <w:t xml:space="preserve"> 11 copias. (Valor 11).</w:t>
+      </w:r>
+    </w:p>
+    <w:p>
+      <w:pPr>
+        <w:pStyle w:val="NormalWeb"/>
+        <w:numPr>
+          <w:ilvl w:val="0"/>
+          <w:numId w:val="24"/>
+        </w:numPr>
+        <w:spacing w:line="360" w:lineRule="auto"/>
+        <w:jc w:val="both"/>
+        <w:rPr>
+          <w:rFonts w:ascii="Arial" w:hAnsi="Arial" w:cs="Arial"/>
+        </w:rPr>
+      </w:pPr>
+      <w:r>
+        <w:rPr>
+          <w:rFonts w:ascii="Arial" w:hAnsi="Arial" w:cs="Arial"/>
+          <w:b/>
+          <w:bCs/>
+        </w:rPr>
         <w:t>Carta 12:</w:t>
       </w:r>
       <w:r>
@@ -2032,6 +2374,7 @@
         <w:rPr>
           <w:rFonts w:ascii="Arial" w:hAnsi="Arial" w:cs="Arial"/>
         </w:rPr>
+        <w:lastRenderedPageBreak/>
         <w:t>C. Cartas de Acción y Defensa</w:t>
       </w:r>
     </w:p>
@@ -2145,7 +2488,6 @@
           <w:sz w:val="24"/>
           <w:szCs w:val="24"/>
         </w:rPr>
-        <w:lastRenderedPageBreak/>
         <w:t>4. Sistema de Chat en Sala</w:t>
       </w:r>
     </w:p>
@@ -2496,6 +2838,7 @@
           <w:b/>
           <w:bCs/>
         </w:rPr>
+        <w:lastRenderedPageBreak/>
         <w:t>Prevención de Doble Sesión:</w:t>
       </w:r>
       <w:r>
@@ -2693,7 +3036,6 @@
           <w:b/>
           <w:bCs/>
         </w:rPr>
-        <w:lastRenderedPageBreak/>
         <w:t>Integridad de Registro:</w:t>
       </w:r>
       <w:r>
@@ -3263,6 +3605,7 @@
         <w:rPr>
           <w:rFonts w:ascii="Arial" w:hAnsi="Arial" w:cs="Arial"/>
         </w:rPr>
+        <w:lastRenderedPageBreak/>
         <w:t>5.3. Validaciones de Flujo de Juego (Turnos)</w:t>
       </w:r>
     </w:p>
@@ -3419,7 +3762,6 @@
           <w:b/>
           <w:bCs/>
         </w:rPr>
-        <w:lastRenderedPageBreak/>
         <w:t>Bloqueo Post-Bank:</w:t>
       </w:r>
       <w:r>
@@ -3966,6 +4308,7 @@
           <w:b/>
           <w:bCs/>
         </w:rPr>
+        <w:lastRenderedPageBreak/>
         <w:t>Desempate:</w:t>
       </w:r>
       <w:r>
@@ -4056,7 +4399,6 @@
         <w:rPr>
           <w:rFonts w:ascii="Arial" w:hAnsi="Arial" w:cs="Arial"/>
         </w:rPr>
-        <w:lastRenderedPageBreak/>
         <w:t xml:space="preserve">Si estaba en partida, </w:t>
       </w:r>
       <w:proofErr w:type="gramStart"/>

</xml_diff>

<commit_message>
borre cosas el doc
</commit_message>
<xml_diff>
--- a/Flip7-documento.docx
+++ b/Flip7-documento.docx
@@ -1700,7 +1700,7 @@
         <w:rPr>
           <w:rFonts w:ascii="Arial" w:hAnsi="Arial" w:cs="Arial"/>
         </w:rPr>
-        <w:t>A. Cartas Numéricas (Riesgo Creciente)</w:t>
+        <w:t xml:space="preserve">A. Cartas Numéricas </w:t>
       </w:r>
     </w:p>
     <w:p>
@@ -2158,15 +2158,7 @@
         <w:rPr>
           <w:rFonts w:ascii="Arial" w:hAnsi="Arial" w:cs="Arial"/>
         </w:rPr>
-        <w:t xml:space="preserve"> 10</w:t>
-      </w:r>
-      <w:bookmarkStart w:id="0" w:name="_GoBack"/>
-      <w:bookmarkEnd w:id="0"/>
-      <w:r>
-        <w:rPr>
-          <w:rFonts w:ascii="Arial" w:hAnsi="Arial" w:cs="Arial"/>
-        </w:rPr>
-        <w:t xml:space="preserve"> copias. (Valor 10</w:t>
+        <w:t xml:space="preserve"> 10 copias. (Valor 10</w:t>
       </w:r>
       <w:r>
         <w:rPr>
@@ -2258,7 +2250,7 @@
         <w:rPr>
           <w:rFonts w:ascii="Arial" w:hAnsi="Arial" w:cs="Arial"/>
         </w:rPr>
-        <w:t>B. Cartas de Bonificación (Seguras)</w:t>
+        <w:t xml:space="preserve">B. Cartas de Bonificación </w:t>
       </w:r>
     </w:p>
     <w:p>
@@ -2526,43 +2518,7 @@
           <w:b/>
           <w:bCs/>
         </w:rPr>
-        <w:t>Alcance Local (</w:t>
-      </w:r>
-      <w:proofErr w:type="spellStart"/>
-      <w:r>
-        <w:rPr>
-          <w:rFonts w:ascii="Arial" w:hAnsi="Arial" w:cs="Arial"/>
-          <w:b/>
-          <w:bCs/>
-        </w:rPr>
-        <w:t>Room</w:t>
-      </w:r>
-      <w:proofErr w:type="spellEnd"/>
-      <w:r>
-        <w:rPr>
-          <w:rFonts w:ascii="Arial" w:hAnsi="Arial" w:cs="Arial"/>
-          <w:b/>
-          <w:bCs/>
-        </w:rPr>
-        <w:t xml:space="preserve"> </w:t>
-      </w:r>
-      <w:proofErr w:type="spellStart"/>
-      <w:r>
-        <w:rPr>
-          <w:rFonts w:ascii="Arial" w:hAnsi="Arial" w:cs="Arial"/>
-          <w:b/>
-          <w:bCs/>
-        </w:rPr>
-        <w:t>Scoped</w:t>
-      </w:r>
-      <w:proofErr w:type="spellEnd"/>
-      <w:r>
-        <w:rPr>
-          <w:rFonts w:ascii="Arial" w:hAnsi="Arial" w:cs="Arial"/>
-          <w:b/>
-          <w:bCs/>
-        </w:rPr>
-        <w:t>):</w:t>
+        <w:t>Alcance Local:</w:t>
       </w:r>
       <w:r>
         <w:rPr>
@@ -3092,6 +3048,8 @@
         </w:rPr>
         <w:t>5.2. Validaciones de Gestión de Salas (Lobby)</w:t>
       </w:r>
+      <w:bookmarkStart w:id="0" w:name="_GoBack"/>
+      <w:bookmarkEnd w:id="0"/>
     </w:p>
     <w:p>
       <w:pPr>
@@ -3100,6 +3058,8 @@
           <w:ilvl w:val="0"/>
           <w:numId w:val="38"/>
         </w:numPr>
+        <w:spacing w:line="360" w:lineRule="auto"/>
+        <w:jc w:val="both"/>
         <w:rPr>
           <w:rFonts w:ascii="Arial" w:hAnsi="Arial" w:cs="Arial"/>
         </w:rPr>
@@ -3141,6 +3101,8 @@
           <w:ilvl w:val="1"/>
           <w:numId w:val="38"/>
         </w:numPr>
+        <w:spacing w:line="360" w:lineRule="auto"/>
+        <w:jc w:val="both"/>
         <w:rPr>
           <w:rFonts w:ascii="Arial" w:hAnsi="Arial" w:cs="Arial"/>
         </w:rPr>
@@ -3181,6 +3143,8 @@
           <w:ilvl w:val="1"/>
           <w:numId w:val="38"/>
         </w:numPr>
+        <w:spacing w:line="360" w:lineRule="auto"/>
+        <w:jc w:val="both"/>
         <w:rPr>
           <w:rFonts w:ascii="Arial" w:hAnsi="Arial" w:cs="Arial"/>
         </w:rPr>
@@ -3217,6 +3181,8 @@
     <w:p>
       <w:pPr>
         <w:pStyle w:val="NormalWeb"/>
+        <w:spacing w:line="360" w:lineRule="auto"/>
+        <w:jc w:val="both"/>
         <w:rPr>
           <w:rFonts w:ascii="Arial" w:hAnsi="Arial" w:cs="Arial"/>
         </w:rPr>
@@ -3255,6 +3221,8 @@
           <w:ilvl w:val="0"/>
           <w:numId w:val="38"/>
         </w:numPr>
+        <w:spacing w:line="360" w:lineRule="auto"/>
+        <w:jc w:val="both"/>
         <w:rPr>
           <w:rFonts w:ascii="Arial" w:hAnsi="Arial" w:cs="Arial"/>
         </w:rPr>
@@ -3317,6 +3285,8 @@
           <w:ilvl w:val="0"/>
           <w:numId w:val="38"/>
         </w:numPr>
+        <w:spacing w:line="360" w:lineRule="auto"/>
+        <w:jc w:val="both"/>
         <w:rPr>
           <w:rFonts w:ascii="Arial" w:hAnsi="Arial" w:cs="Arial"/>
         </w:rPr>
@@ -3546,6 +3516,7 @@
         <w:rPr>
           <w:rFonts w:ascii="Arial" w:hAnsi="Arial" w:cs="Arial"/>
         </w:rPr>
+        <w:lastRenderedPageBreak/>
         <w:t xml:space="preserve">Estado </w:t>
       </w:r>
       <w:r>
@@ -3605,7 +3576,6 @@
         <w:rPr>
           <w:rFonts w:ascii="Arial" w:hAnsi="Arial" w:cs="Arial"/>
         </w:rPr>
-        <w:lastRenderedPageBreak/>
         <w:t>5.3. Validaciones de Flujo de Juego (Turnos)</w:t>
       </w:r>
     </w:p>
@@ -4224,6 +4194,7 @@
         <w:rPr>
           <w:rFonts w:ascii="Arial" w:hAnsi="Arial" w:cs="Arial"/>
         </w:rPr>
+        <w:lastRenderedPageBreak/>
         <w:t xml:space="preserve">Si el Jugador 1 supera los 200 puntos, la partida </w:t>
       </w:r>
       <w:r>
@@ -4308,7 +4279,6 @@
           <w:b/>
           <w:bCs/>
         </w:rPr>
-        <w:lastRenderedPageBreak/>
         <w:t>Desempate:</w:t>
       </w:r>
       <w:r>

</xml_diff>